<commit_message>
updated differences between soapvsrestful and wokload details
</commit_message>
<xml_diff>
--- a/Commonly-asked-questions.docx
+++ b/Commonly-asked-questions.docx
@@ -34906,7 +34906,6 @@
           <w:kern w:val="36"/>
           <w:sz w:val="43"/>
           <w:szCs w:val="43"/>
-          <w:lang/>
         </w:rPr>
       </w:pPr>
       <w:r>
@@ -34916,7 +34915,6 @@
           <w:kern w:val="36"/>
           <w:sz w:val="43"/>
           <w:szCs w:val="43"/>
-          <w:lang/>
         </w:rPr>
         <w:lastRenderedPageBreak/>
         <w:t>WebSphere Application Server</w:t>
@@ -34972,6 +34970,1847 @@
                     <a:xfrm>
                       <a:off x="0" y="0"/>
                       <a:ext cx="5848350" cy="4057650"/>
+                    </a:xfrm>
+                    <a:prstGeom prst="rect">
+                      <a:avLst/>
+                    </a:prstGeom>
+                    <a:noFill/>
+                    <a:ln w="9525">
+                      <a:noFill/>
+                      <a:miter lim="800000"/>
+                      <a:headEnd/>
+                      <a:tailEnd/>
+                    </a:ln>
+                  </pic:spPr>
+                </pic:pic>
+              </a:graphicData>
+            </a:graphic>
+          </wp:inline>
+        </w:drawing>
+      </w:r>
+    </w:p>
+    <w:p>
+      <w:pPr>
+        <w:wordWrap w:val="0"/>
+        <w:textAlignment w:val="baseline"/>
+        <w:rPr>
+          <w:rStyle w:val="crayon-e"/>
+          <w:rFonts w:ascii="inherit" w:hAnsi="inherit"/>
+          <w:color w:val="000000"/>
+          <w:sz w:val="21"/>
+          <w:szCs w:val="21"/>
+          <w:bdr w:val="none" w:sz="0" w:space="0" w:color="auto" w:frame="1"/>
+        </w:rPr>
+      </w:pPr>
+    </w:p>
+    <w:p>
+      <w:pPr>
+        <w:pStyle w:val="Heading1"/>
+        <w:rPr>
+          <w:rStyle w:val="crayon-e"/>
+          <w:rFonts w:ascii="inherit" w:hAnsi="inherit" w:hint="eastAsia"/>
+          <w:color w:val="000000"/>
+          <w:sz w:val="28"/>
+          <w:szCs w:val="28"/>
+          <w:bdr w:val="none" w:sz="0" w:space="0" w:color="auto" w:frame="1"/>
+        </w:rPr>
+      </w:pPr>
+      <w:r>
+        <w:rPr>
+          <w:rStyle w:val="crayon-e"/>
+          <w:rFonts w:ascii="inherit" w:hAnsi="inherit"/>
+          <w:color w:val="000000"/>
+          <w:sz w:val="28"/>
+          <w:szCs w:val="28"/>
+          <w:bdr w:val="none" w:sz="0" w:space="0" w:color="auto" w:frame="1"/>
+        </w:rPr>
+        <w:t xml:space="preserve">Load </w:t>
+      </w:r>
+      <w:proofErr w:type="gramStart"/>
+      <w:r>
+        <w:rPr>
+          <w:rStyle w:val="crayon-e"/>
+          <w:rFonts w:ascii="inherit" w:hAnsi="inherit"/>
+          <w:color w:val="000000"/>
+          <w:sz w:val="28"/>
+          <w:szCs w:val="28"/>
+          <w:bdr w:val="none" w:sz="0" w:space="0" w:color="auto" w:frame="1"/>
+        </w:rPr>
+        <w:t>Balancing  in</w:t>
+      </w:r>
+      <w:proofErr w:type="gramEnd"/>
+      <w:r>
+        <w:rPr>
+          <w:rStyle w:val="crayon-e"/>
+          <w:rFonts w:ascii="inherit" w:hAnsi="inherit"/>
+          <w:color w:val="000000"/>
+          <w:sz w:val="28"/>
+          <w:szCs w:val="28"/>
+          <w:bdr w:val="none" w:sz="0" w:space="0" w:color="auto" w:frame="1"/>
+        </w:rPr>
+        <w:t xml:space="preserve"> </w:t>
+      </w:r>
+      <w:proofErr w:type="spellStart"/>
+      <w:r>
+        <w:rPr>
+          <w:rStyle w:val="crayon-e"/>
+          <w:rFonts w:ascii="inherit" w:hAnsi="inherit"/>
+          <w:color w:val="000000"/>
+          <w:sz w:val="28"/>
+          <w:szCs w:val="28"/>
+          <w:bdr w:val="none" w:sz="0" w:space="0" w:color="auto" w:frame="1"/>
+        </w:rPr>
+        <w:t>webspere</w:t>
+      </w:r>
+      <w:proofErr w:type="spellEnd"/>
+      <w:r>
+        <w:rPr>
+          <w:rStyle w:val="crayon-e"/>
+          <w:rFonts w:ascii="inherit" w:hAnsi="inherit" w:hint="eastAsia"/>
+          <w:color w:val="000000"/>
+          <w:sz w:val="28"/>
+          <w:szCs w:val="28"/>
+          <w:bdr w:val="none" w:sz="0" w:space="0" w:color="auto" w:frame="1"/>
+        </w:rPr>
+        <w:t>:</w:t>
+      </w:r>
+    </w:p>
+    <w:p>
+      <w:pPr>
+        <w:wordWrap w:val="0"/>
+        <w:textAlignment w:val="baseline"/>
+        <w:rPr>
+          <w:rStyle w:val="crayon-e"/>
+          <w:rFonts w:ascii="inherit" w:hAnsi="inherit"/>
+          <w:color w:val="000000"/>
+          <w:sz w:val="21"/>
+          <w:szCs w:val="21"/>
+          <w:bdr w:val="none" w:sz="0" w:space="0" w:color="auto" w:frame="1"/>
+        </w:rPr>
+      </w:pPr>
+      <w:r>
+        <w:rPr>
+          <w:rFonts w:ascii="inherit" w:hAnsi="inherit"/>
+          <w:noProof/>
+          <w:color w:val="000000"/>
+          <w:sz w:val="21"/>
+          <w:szCs w:val="21"/>
+          <w:bdr w:val="none" w:sz="0" w:space="0" w:color="auto" w:frame="1"/>
+        </w:rPr>
+        <w:drawing>
+          <wp:inline distT="0" distB="0" distL="0" distR="0">
+            <wp:extent cx="5731510" cy="2509896"/>
+            <wp:effectExtent l="19050" t="0" r="2540" b="0"/>
+            <wp:docPr id="27" name="Picture 1"/>
+            <wp:cNvGraphicFramePr>
+              <a:graphicFrameLocks xmlns:a="http://schemas.openxmlformats.org/drawingml/2006/main" noChangeAspect="1"/>
+            </wp:cNvGraphicFramePr>
+            <a:graphic xmlns:a="http://schemas.openxmlformats.org/drawingml/2006/main">
+              <a:graphicData uri="http://schemas.openxmlformats.org/drawingml/2006/picture">
+                <pic:pic xmlns:pic="http://schemas.openxmlformats.org/drawingml/2006/picture">
+                  <pic:nvPicPr>
+                    <pic:cNvPr id="0" name="Picture 1"/>
+                    <pic:cNvPicPr>
+                      <a:picLocks noChangeAspect="1" noChangeArrowheads="1"/>
+                    </pic:cNvPicPr>
+                  </pic:nvPicPr>
+                  <pic:blipFill>
+                    <a:blip r:embed="rId98"/>
+                    <a:srcRect/>
+                    <a:stretch>
+                      <a:fillRect/>
+                    </a:stretch>
+                  </pic:blipFill>
+                  <pic:spPr bwMode="auto">
+                    <a:xfrm>
+                      <a:off x="0" y="0"/>
+                      <a:ext cx="5731510" cy="2509896"/>
+                    </a:xfrm>
+                    <a:prstGeom prst="rect">
+                      <a:avLst/>
+                    </a:prstGeom>
+                    <a:noFill/>
+                    <a:ln w="9525">
+                      <a:noFill/>
+                      <a:miter lim="800000"/>
+                      <a:headEnd/>
+                      <a:tailEnd/>
+                    </a:ln>
+                  </pic:spPr>
+                </pic:pic>
+              </a:graphicData>
+            </a:graphic>
+          </wp:inline>
+        </w:drawing>
+      </w:r>
+    </w:p>
+    <w:p>
+      <w:pPr>
+        <w:wordWrap w:val="0"/>
+        <w:textAlignment w:val="baseline"/>
+        <w:rPr>
+          <w:rStyle w:val="crayon-e"/>
+          <w:rFonts w:ascii="inherit" w:hAnsi="inherit"/>
+          <w:color w:val="000000"/>
+          <w:sz w:val="21"/>
+          <w:szCs w:val="21"/>
+          <w:bdr w:val="none" w:sz="0" w:space="0" w:color="auto" w:frame="1"/>
+        </w:rPr>
+      </w:pPr>
+      <w:r>
+        <w:rPr>
+          <w:rFonts w:ascii="inherit" w:hAnsi="inherit"/>
+          <w:noProof/>
+          <w:color w:val="000000"/>
+          <w:sz w:val="21"/>
+          <w:szCs w:val="21"/>
+          <w:bdr w:val="none" w:sz="0" w:space="0" w:color="auto" w:frame="1"/>
+        </w:rPr>
+        <w:lastRenderedPageBreak/>
+        <w:drawing>
+          <wp:inline distT="0" distB="0" distL="0" distR="0">
+            <wp:extent cx="5188585" cy="2243455"/>
+            <wp:effectExtent l="19050" t="0" r="0" b="0"/>
+            <wp:docPr id="29" name="Picture 4"/>
+            <wp:cNvGraphicFramePr>
+              <a:graphicFrameLocks xmlns:a="http://schemas.openxmlformats.org/drawingml/2006/main" noChangeAspect="1"/>
+            </wp:cNvGraphicFramePr>
+            <a:graphic xmlns:a="http://schemas.openxmlformats.org/drawingml/2006/main">
+              <a:graphicData uri="http://schemas.openxmlformats.org/drawingml/2006/picture">
+                <pic:pic xmlns:pic="http://schemas.openxmlformats.org/drawingml/2006/picture">
+                  <pic:nvPicPr>
+                    <pic:cNvPr id="0" name="Picture 4"/>
+                    <pic:cNvPicPr>
+                      <a:picLocks noChangeAspect="1" noChangeArrowheads="1"/>
+                    </pic:cNvPicPr>
+                  </pic:nvPicPr>
+                  <pic:blipFill>
+                    <a:blip r:embed="rId99"/>
+                    <a:srcRect/>
+                    <a:stretch>
+                      <a:fillRect/>
+                    </a:stretch>
+                  </pic:blipFill>
+                  <pic:spPr bwMode="auto">
+                    <a:xfrm>
+                      <a:off x="0" y="0"/>
+                      <a:ext cx="5188585" cy="2243455"/>
+                    </a:xfrm>
+                    <a:prstGeom prst="rect">
+                      <a:avLst/>
+                    </a:prstGeom>
+                    <a:noFill/>
+                    <a:ln w="9525">
+                      <a:noFill/>
+                      <a:miter lim="800000"/>
+                      <a:headEnd/>
+                      <a:tailEnd/>
+                    </a:ln>
+                  </pic:spPr>
+                </pic:pic>
+              </a:graphicData>
+            </a:graphic>
+          </wp:inline>
+        </w:drawing>
+      </w:r>
+    </w:p>
+    <w:p>
+      <w:pPr>
+        <w:wordWrap w:val="0"/>
+        <w:textAlignment w:val="baseline"/>
+        <w:rPr>
+          <w:rStyle w:val="crayon-e"/>
+          <w:rFonts w:ascii="inherit" w:hAnsi="inherit"/>
+          <w:color w:val="000000"/>
+          <w:sz w:val="21"/>
+          <w:szCs w:val="21"/>
+          <w:bdr w:val="none" w:sz="0" w:space="0" w:color="auto" w:frame="1"/>
+        </w:rPr>
+      </w:pPr>
+      <w:r>
+        <w:rPr>
+          <w:rFonts w:ascii="inherit" w:hAnsi="inherit"/>
+          <w:noProof/>
+          <w:color w:val="000000"/>
+          <w:sz w:val="21"/>
+          <w:szCs w:val="21"/>
+          <w:bdr w:val="none" w:sz="0" w:space="0" w:color="auto" w:frame="1"/>
+        </w:rPr>
+        <w:drawing>
+          <wp:inline distT="0" distB="0" distL="0" distR="0">
+            <wp:extent cx="5731510" cy="1926293"/>
+            <wp:effectExtent l="19050" t="0" r="2540" b="0"/>
+            <wp:docPr id="30" name="Picture 7"/>
+            <wp:cNvGraphicFramePr>
+              <a:graphicFrameLocks xmlns:a="http://schemas.openxmlformats.org/drawingml/2006/main" noChangeAspect="1"/>
+            </wp:cNvGraphicFramePr>
+            <a:graphic xmlns:a="http://schemas.openxmlformats.org/drawingml/2006/main">
+              <a:graphicData uri="http://schemas.openxmlformats.org/drawingml/2006/picture">
+                <pic:pic xmlns:pic="http://schemas.openxmlformats.org/drawingml/2006/picture">
+                  <pic:nvPicPr>
+                    <pic:cNvPr id="0" name="Picture 7"/>
+                    <pic:cNvPicPr>
+                      <a:picLocks noChangeAspect="1" noChangeArrowheads="1"/>
+                    </pic:cNvPicPr>
+                  </pic:nvPicPr>
+                  <pic:blipFill>
+                    <a:blip r:embed="rId100"/>
+                    <a:srcRect/>
+                    <a:stretch>
+                      <a:fillRect/>
+                    </a:stretch>
+                  </pic:blipFill>
+                  <pic:spPr bwMode="auto">
+                    <a:xfrm>
+                      <a:off x="0" y="0"/>
+                      <a:ext cx="5731510" cy="1926293"/>
+                    </a:xfrm>
+                    <a:prstGeom prst="rect">
+                      <a:avLst/>
+                    </a:prstGeom>
+                    <a:noFill/>
+                    <a:ln w="9525">
+                      <a:noFill/>
+                      <a:miter lim="800000"/>
+                      <a:headEnd/>
+                      <a:tailEnd/>
+                    </a:ln>
+                  </pic:spPr>
+                </pic:pic>
+              </a:graphicData>
+            </a:graphic>
+          </wp:inline>
+        </w:drawing>
+      </w:r>
+    </w:p>
+    <w:p>
+      <w:pPr>
+        <w:wordWrap w:val="0"/>
+        <w:textAlignment w:val="baseline"/>
+        <w:rPr>
+          <w:rStyle w:val="crayon-e"/>
+          <w:rFonts w:ascii="inherit" w:hAnsi="inherit"/>
+          <w:color w:val="000000"/>
+          <w:sz w:val="21"/>
+          <w:szCs w:val="21"/>
+          <w:bdr w:val="none" w:sz="0" w:space="0" w:color="auto" w:frame="1"/>
+        </w:rPr>
+      </w:pPr>
+      <w:r>
+        <w:rPr>
+          <w:rFonts w:ascii="inherit" w:hAnsi="inherit"/>
+          <w:noProof/>
+          <w:color w:val="000000"/>
+          <w:sz w:val="21"/>
+          <w:szCs w:val="21"/>
+          <w:bdr w:val="none" w:sz="0" w:space="0" w:color="auto" w:frame="1"/>
+        </w:rPr>
+        <w:drawing>
+          <wp:inline distT="0" distB="0" distL="0" distR="0">
+            <wp:extent cx="5731510" cy="3283678"/>
+            <wp:effectExtent l="19050" t="0" r="2540" b="0"/>
+            <wp:docPr id="32" name="Picture 10"/>
+            <wp:cNvGraphicFramePr>
+              <a:graphicFrameLocks xmlns:a="http://schemas.openxmlformats.org/drawingml/2006/main" noChangeAspect="1"/>
+            </wp:cNvGraphicFramePr>
+            <a:graphic xmlns:a="http://schemas.openxmlformats.org/drawingml/2006/main">
+              <a:graphicData uri="http://schemas.openxmlformats.org/drawingml/2006/picture">
+                <pic:pic xmlns:pic="http://schemas.openxmlformats.org/drawingml/2006/picture">
+                  <pic:nvPicPr>
+                    <pic:cNvPr id="0" name="Picture 10"/>
+                    <pic:cNvPicPr>
+                      <a:picLocks noChangeAspect="1" noChangeArrowheads="1"/>
+                    </pic:cNvPicPr>
+                  </pic:nvPicPr>
+                  <pic:blipFill>
+                    <a:blip r:embed="rId101"/>
+                    <a:srcRect/>
+                    <a:stretch>
+                      <a:fillRect/>
+                    </a:stretch>
+                  </pic:blipFill>
+                  <pic:spPr bwMode="auto">
+                    <a:xfrm>
+                      <a:off x="0" y="0"/>
+                      <a:ext cx="5731510" cy="3283678"/>
+                    </a:xfrm>
+                    <a:prstGeom prst="rect">
+                      <a:avLst/>
+                    </a:prstGeom>
+                    <a:noFill/>
+                    <a:ln w="9525">
+                      <a:noFill/>
+                      <a:miter lim="800000"/>
+                      <a:headEnd/>
+                      <a:tailEnd/>
+                    </a:ln>
+                  </pic:spPr>
+                </pic:pic>
+              </a:graphicData>
+            </a:graphic>
+          </wp:inline>
+        </w:drawing>
+      </w:r>
+    </w:p>
+    <w:p>
+      <w:pPr>
+        <w:wordWrap w:val="0"/>
+        <w:textAlignment w:val="baseline"/>
+        <w:rPr>
+          <w:rStyle w:val="crayon-e"/>
+          <w:rFonts w:ascii="inherit" w:hAnsi="inherit"/>
+          <w:color w:val="000000"/>
+          <w:sz w:val="21"/>
+          <w:szCs w:val="21"/>
+          <w:bdr w:val="none" w:sz="0" w:space="0" w:color="auto" w:frame="1"/>
+        </w:rPr>
+      </w:pPr>
+      <w:r>
+        <w:rPr>
+          <w:rFonts w:ascii="inherit" w:hAnsi="inherit"/>
+          <w:noProof/>
+          <w:color w:val="000000"/>
+          <w:sz w:val="21"/>
+          <w:szCs w:val="21"/>
+          <w:bdr w:val="none" w:sz="0" w:space="0" w:color="auto" w:frame="1"/>
+        </w:rPr>
+        <w:lastRenderedPageBreak/>
+        <w:drawing>
+          <wp:inline distT="0" distB="0" distL="0" distR="0">
+            <wp:extent cx="5731510" cy="2875877"/>
+            <wp:effectExtent l="19050" t="0" r="2540" b="0"/>
+            <wp:docPr id="33" name="Picture 13"/>
+            <wp:cNvGraphicFramePr>
+              <a:graphicFrameLocks xmlns:a="http://schemas.openxmlformats.org/drawingml/2006/main" noChangeAspect="1"/>
+            </wp:cNvGraphicFramePr>
+            <a:graphic xmlns:a="http://schemas.openxmlformats.org/drawingml/2006/main">
+              <a:graphicData uri="http://schemas.openxmlformats.org/drawingml/2006/picture">
+                <pic:pic xmlns:pic="http://schemas.openxmlformats.org/drawingml/2006/picture">
+                  <pic:nvPicPr>
+                    <pic:cNvPr id="0" name="Picture 13"/>
+                    <pic:cNvPicPr>
+                      <a:picLocks noChangeAspect="1" noChangeArrowheads="1"/>
+                    </pic:cNvPicPr>
+                  </pic:nvPicPr>
+                  <pic:blipFill>
+                    <a:blip r:embed="rId102"/>
+                    <a:srcRect/>
+                    <a:stretch>
+                      <a:fillRect/>
+                    </a:stretch>
+                  </pic:blipFill>
+                  <pic:spPr bwMode="auto">
+                    <a:xfrm>
+                      <a:off x="0" y="0"/>
+                      <a:ext cx="5731510" cy="2875877"/>
+                    </a:xfrm>
+                    <a:prstGeom prst="rect">
+                      <a:avLst/>
+                    </a:prstGeom>
+                    <a:noFill/>
+                    <a:ln w="9525">
+                      <a:noFill/>
+                      <a:miter lim="800000"/>
+                      <a:headEnd/>
+                      <a:tailEnd/>
+                    </a:ln>
+                  </pic:spPr>
+                </pic:pic>
+              </a:graphicData>
+            </a:graphic>
+          </wp:inline>
+        </w:drawing>
+      </w:r>
+    </w:p>
+    <w:p>
+      <w:pPr>
+        <w:wordWrap w:val="0"/>
+        <w:textAlignment w:val="baseline"/>
+        <w:rPr>
+          <w:rStyle w:val="crayon-e"/>
+          <w:rFonts w:ascii="inherit" w:hAnsi="inherit"/>
+          <w:color w:val="000000"/>
+          <w:sz w:val="21"/>
+          <w:szCs w:val="21"/>
+          <w:bdr w:val="none" w:sz="0" w:space="0" w:color="auto" w:frame="1"/>
+        </w:rPr>
+      </w:pPr>
+      <w:r>
+        <w:rPr>
+          <w:rFonts w:ascii="inherit" w:hAnsi="inherit"/>
+          <w:noProof/>
+          <w:color w:val="000000"/>
+          <w:sz w:val="21"/>
+          <w:szCs w:val="21"/>
+          <w:bdr w:val="none" w:sz="0" w:space="0" w:color="auto" w:frame="1"/>
+        </w:rPr>
+        <w:drawing>
+          <wp:inline distT="0" distB="0" distL="0" distR="0">
+            <wp:extent cx="5731510" cy="1537984"/>
+            <wp:effectExtent l="19050" t="0" r="2540" b="0"/>
+            <wp:docPr id="35" name="Picture 16"/>
+            <wp:cNvGraphicFramePr>
+              <a:graphicFrameLocks xmlns:a="http://schemas.openxmlformats.org/drawingml/2006/main" noChangeAspect="1"/>
+            </wp:cNvGraphicFramePr>
+            <a:graphic xmlns:a="http://schemas.openxmlformats.org/drawingml/2006/main">
+              <a:graphicData uri="http://schemas.openxmlformats.org/drawingml/2006/picture">
+                <pic:pic xmlns:pic="http://schemas.openxmlformats.org/drawingml/2006/picture">
+                  <pic:nvPicPr>
+                    <pic:cNvPr id="0" name="Picture 16"/>
+                    <pic:cNvPicPr>
+                      <a:picLocks noChangeAspect="1" noChangeArrowheads="1"/>
+                    </pic:cNvPicPr>
+                  </pic:nvPicPr>
+                  <pic:blipFill>
+                    <a:blip r:embed="rId103"/>
+                    <a:srcRect/>
+                    <a:stretch>
+                      <a:fillRect/>
+                    </a:stretch>
+                  </pic:blipFill>
+                  <pic:spPr bwMode="auto">
+                    <a:xfrm>
+                      <a:off x="0" y="0"/>
+                      <a:ext cx="5731510" cy="1537984"/>
+                    </a:xfrm>
+                    <a:prstGeom prst="rect">
+                      <a:avLst/>
+                    </a:prstGeom>
+                    <a:noFill/>
+                    <a:ln w="9525">
+                      <a:noFill/>
+                      <a:miter lim="800000"/>
+                      <a:headEnd/>
+                      <a:tailEnd/>
+                    </a:ln>
+                  </pic:spPr>
+                </pic:pic>
+              </a:graphicData>
+            </a:graphic>
+          </wp:inline>
+        </w:drawing>
+      </w:r>
+    </w:p>
+    <w:p>
+      <w:pPr>
+        <w:wordWrap w:val="0"/>
+        <w:textAlignment w:val="baseline"/>
+        <w:rPr>
+          <w:rStyle w:val="crayon-e"/>
+          <w:rFonts w:ascii="inherit" w:hAnsi="inherit"/>
+          <w:color w:val="000000"/>
+          <w:sz w:val="21"/>
+          <w:szCs w:val="21"/>
+          <w:bdr w:val="none" w:sz="0" w:space="0" w:color="auto" w:frame="1"/>
+        </w:rPr>
+      </w:pPr>
+      <w:r>
+        <w:rPr>
+          <w:rFonts w:ascii="inherit" w:hAnsi="inherit"/>
+          <w:noProof/>
+          <w:color w:val="000000"/>
+          <w:sz w:val="21"/>
+          <w:szCs w:val="21"/>
+          <w:bdr w:val="none" w:sz="0" w:space="0" w:color="auto" w:frame="1"/>
+        </w:rPr>
+        <w:drawing>
+          <wp:inline distT="0" distB="0" distL="0" distR="0">
+            <wp:extent cx="5731510" cy="3341087"/>
+            <wp:effectExtent l="19050" t="0" r="2540" b="0"/>
+            <wp:docPr id="36" name="Picture 19"/>
+            <wp:cNvGraphicFramePr>
+              <a:graphicFrameLocks xmlns:a="http://schemas.openxmlformats.org/drawingml/2006/main" noChangeAspect="1"/>
+            </wp:cNvGraphicFramePr>
+            <a:graphic xmlns:a="http://schemas.openxmlformats.org/drawingml/2006/main">
+              <a:graphicData uri="http://schemas.openxmlformats.org/drawingml/2006/picture">
+                <pic:pic xmlns:pic="http://schemas.openxmlformats.org/drawingml/2006/picture">
+                  <pic:nvPicPr>
+                    <pic:cNvPr id="0" name="Picture 19"/>
+                    <pic:cNvPicPr>
+                      <a:picLocks noChangeAspect="1" noChangeArrowheads="1"/>
+                    </pic:cNvPicPr>
+                  </pic:nvPicPr>
+                  <pic:blipFill>
+                    <a:blip r:embed="rId104"/>
+                    <a:srcRect/>
+                    <a:stretch>
+                      <a:fillRect/>
+                    </a:stretch>
+                  </pic:blipFill>
+                  <pic:spPr bwMode="auto">
+                    <a:xfrm>
+                      <a:off x="0" y="0"/>
+                      <a:ext cx="5731510" cy="3341087"/>
+                    </a:xfrm>
+                    <a:prstGeom prst="rect">
+                      <a:avLst/>
+                    </a:prstGeom>
+                    <a:noFill/>
+                    <a:ln w="9525">
+                      <a:noFill/>
+                      <a:miter lim="800000"/>
+                      <a:headEnd/>
+                      <a:tailEnd/>
+                    </a:ln>
+                  </pic:spPr>
+                </pic:pic>
+              </a:graphicData>
+            </a:graphic>
+          </wp:inline>
+        </w:drawing>
+      </w:r>
+    </w:p>
+    <w:p>
+      <w:pPr>
+        <w:wordWrap w:val="0"/>
+        <w:textAlignment w:val="baseline"/>
+        <w:rPr>
+          <w:rStyle w:val="crayon-e"/>
+          <w:rFonts w:ascii="inherit" w:hAnsi="inherit"/>
+          <w:color w:val="000000"/>
+          <w:sz w:val="21"/>
+          <w:szCs w:val="21"/>
+          <w:bdr w:val="none" w:sz="0" w:space="0" w:color="auto" w:frame="1"/>
+        </w:rPr>
+      </w:pPr>
+      <w:r>
+        <w:rPr>
+          <w:rFonts w:ascii="inherit" w:hAnsi="inherit"/>
+          <w:noProof/>
+          <w:color w:val="000000"/>
+          <w:sz w:val="21"/>
+          <w:szCs w:val="21"/>
+          <w:bdr w:val="none" w:sz="0" w:space="0" w:color="auto" w:frame="1"/>
+        </w:rPr>
+        <w:lastRenderedPageBreak/>
+        <w:drawing>
+          <wp:inline distT="0" distB="0" distL="0" distR="0">
+            <wp:extent cx="5731510" cy="3372800"/>
+            <wp:effectExtent l="19050" t="0" r="2540" b="0"/>
+            <wp:docPr id="38" name="Picture 22"/>
+            <wp:cNvGraphicFramePr>
+              <a:graphicFrameLocks xmlns:a="http://schemas.openxmlformats.org/drawingml/2006/main" noChangeAspect="1"/>
+            </wp:cNvGraphicFramePr>
+            <a:graphic xmlns:a="http://schemas.openxmlformats.org/drawingml/2006/main">
+              <a:graphicData uri="http://schemas.openxmlformats.org/drawingml/2006/picture">
+                <pic:pic xmlns:pic="http://schemas.openxmlformats.org/drawingml/2006/picture">
+                  <pic:nvPicPr>
+                    <pic:cNvPr id="0" name="Picture 22"/>
+                    <pic:cNvPicPr>
+                      <a:picLocks noChangeAspect="1" noChangeArrowheads="1"/>
+                    </pic:cNvPicPr>
+                  </pic:nvPicPr>
+                  <pic:blipFill>
+                    <a:blip r:embed="rId105"/>
+                    <a:srcRect/>
+                    <a:stretch>
+                      <a:fillRect/>
+                    </a:stretch>
+                  </pic:blipFill>
+                  <pic:spPr bwMode="auto">
+                    <a:xfrm>
+                      <a:off x="0" y="0"/>
+                      <a:ext cx="5731510" cy="3372800"/>
+                    </a:xfrm>
+                    <a:prstGeom prst="rect">
+                      <a:avLst/>
+                    </a:prstGeom>
+                    <a:noFill/>
+                    <a:ln w="9525">
+                      <a:noFill/>
+                      <a:miter lim="800000"/>
+                      <a:headEnd/>
+                      <a:tailEnd/>
+                    </a:ln>
+                  </pic:spPr>
+                </pic:pic>
+              </a:graphicData>
+            </a:graphic>
+          </wp:inline>
+        </w:drawing>
+      </w:r>
+    </w:p>
+    <w:p>
+      <w:pPr>
+        <w:wordWrap w:val="0"/>
+        <w:textAlignment w:val="baseline"/>
+        <w:rPr>
+          <w:rStyle w:val="crayon-e"/>
+          <w:rFonts w:ascii="inherit" w:hAnsi="inherit"/>
+          <w:color w:val="000000"/>
+          <w:sz w:val="21"/>
+          <w:szCs w:val="21"/>
+          <w:bdr w:val="none" w:sz="0" w:space="0" w:color="auto" w:frame="1"/>
+        </w:rPr>
+      </w:pPr>
+      <w:r>
+        <w:rPr>
+          <w:rFonts w:ascii="inherit" w:hAnsi="inherit"/>
+          <w:noProof/>
+          <w:color w:val="000000"/>
+          <w:sz w:val="21"/>
+          <w:szCs w:val="21"/>
+          <w:bdr w:val="none" w:sz="0" w:space="0" w:color="auto" w:frame="1"/>
+        </w:rPr>
+        <w:drawing>
+          <wp:inline distT="0" distB="0" distL="0" distR="0">
+            <wp:extent cx="5731510" cy="2893578"/>
+            <wp:effectExtent l="19050" t="0" r="2540" b="0"/>
+            <wp:docPr id="39" name="Picture 25"/>
+            <wp:cNvGraphicFramePr>
+              <a:graphicFrameLocks xmlns:a="http://schemas.openxmlformats.org/drawingml/2006/main" noChangeAspect="1"/>
+            </wp:cNvGraphicFramePr>
+            <a:graphic xmlns:a="http://schemas.openxmlformats.org/drawingml/2006/main">
+              <a:graphicData uri="http://schemas.openxmlformats.org/drawingml/2006/picture">
+                <pic:pic xmlns:pic="http://schemas.openxmlformats.org/drawingml/2006/picture">
+                  <pic:nvPicPr>
+                    <pic:cNvPr id="0" name="Picture 25"/>
+                    <pic:cNvPicPr>
+                      <a:picLocks noChangeAspect="1" noChangeArrowheads="1"/>
+                    </pic:cNvPicPr>
+                  </pic:nvPicPr>
+                  <pic:blipFill>
+                    <a:blip r:embed="rId106"/>
+                    <a:srcRect/>
+                    <a:stretch>
+                      <a:fillRect/>
+                    </a:stretch>
+                  </pic:blipFill>
+                  <pic:spPr bwMode="auto">
+                    <a:xfrm>
+                      <a:off x="0" y="0"/>
+                      <a:ext cx="5731510" cy="2893578"/>
+                    </a:xfrm>
+                    <a:prstGeom prst="rect">
+                      <a:avLst/>
+                    </a:prstGeom>
+                    <a:noFill/>
+                    <a:ln w="9525">
+                      <a:noFill/>
+                      <a:miter lim="800000"/>
+                      <a:headEnd/>
+                      <a:tailEnd/>
+                    </a:ln>
+                  </pic:spPr>
+                </pic:pic>
+              </a:graphicData>
+            </a:graphic>
+          </wp:inline>
+        </w:drawing>
+      </w:r>
+    </w:p>
+    <w:p>
+      <w:pPr>
+        <w:wordWrap w:val="0"/>
+        <w:textAlignment w:val="baseline"/>
+        <w:rPr>
+          <w:rStyle w:val="crayon-e"/>
+          <w:rFonts w:ascii="inherit" w:hAnsi="inherit"/>
+          <w:color w:val="000000"/>
+          <w:sz w:val="21"/>
+          <w:szCs w:val="21"/>
+          <w:bdr w:val="none" w:sz="0" w:space="0" w:color="auto" w:frame="1"/>
+        </w:rPr>
+      </w:pPr>
+      <w:r>
+        <w:rPr>
+          <w:rFonts w:ascii="inherit" w:hAnsi="inherit"/>
+          <w:noProof/>
+          <w:color w:val="000000"/>
+          <w:sz w:val="21"/>
+          <w:szCs w:val="21"/>
+          <w:bdr w:val="none" w:sz="0" w:space="0" w:color="auto" w:frame="1"/>
+        </w:rPr>
+        <w:drawing>
+          <wp:inline distT="0" distB="0" distL="0" distR="0">
+            <wp:extent cx="5731510" cy="1886721"/>
+            <wp:effectExtent l="19050" t="0" r="2540" b="0"/>
+            <wp:docPr id="41" name="Picture 28"/>
+            <wp:cNvGraphicFramePr>
+              <a:graphicFrameLocks xmlns:a="http://schemas.openxmlformats.org/drawingml/2006/main" noChangeAspect="1"/>
+            </wp:cNvGraphicFramePr>
+            <a:graphic xmlns:a="http://schemas.openxmlformats.org/drawingml/2006/main">
+              <a:graphicData uri="http://schemas.openxmlformats.org/drawingml/2006/picture">
+                <pic:pic xmlns:pic="http://schemas.openxmlformats.org/drawingml/2006/picture">
+                  <pic:nvPicPr>
+                    <pic:cNvPr id="0" name="Picture 28"/>
+                    <pic:cNvPicPr>
+                      <a:picLocks noChangeAspect="1" noChangeArrowheads="1"/>
+                    </pic:cNvPicPr>
+                  </pic:nvPicPr>
+                  <pic:blipFill>
+                    <a:blip r:embed="rId107"/>
+                    <a:srcRect/>
+                    <a:stretch>
+                      <a:fillRect/>
+                    </a:stretch>
+                  </pic:blipFill>
+                  <pic:spPr bwMode="auto">
+                    <a:xfrm>
+                      <a:off x="0" y="0"/>
+                      <a:ext cx="5731510" cy="1886721"/>
+                    </a:xfrm>
+                    <a:prstGeom prst="rect">
+                      <a:avLst/>
+                    </a:prstGeom>
+                    <a:noFill/>
+                    <a:ln w="9525">
+                      <a:noFill/>
+                      <a:miter lim="800000"/>
+                      <a:headEnd/>
+                      <a:tailEnd/>
+                    </a:ln>
+                  </pic:spPr>
+                </pic:pic>
+              </a:graphicData>
+            </a:graphic>
+          </wp:inline>
+        </w:drawing>
+      </w:r>
+    </w:p>
+    <w:p>
+      <w:pPr>
+        <w:wordWrap w:val="0"/>
+        <w:textAlignment w:val="baseline"/>
+        <w:rPr>
+          <w:rStyle w:val="crayon-e"/>
+          <w:rFonts w:ascii="inherit" w:hAnsi="inherit"/>
+          <w:color w:val="000000"/>
+          <w:sz w:val="21"/>
+          <w:szCs w:val="21"/>
+          <w:bdr w:val="none" w:sz="0" w:space="0" w:color="auto" w:frame="1"/>
+        </w:rPr>
+      </w:pPr>
+      <w:r>
+        <w:rPr>
+          <w:rFonts w:ascii="inherit" w:hAnsi="inherit"/>
+          <w:noProof/>
+          <w:color w:val="000000"/>
+          <w:sz w:val="21"/>
+          <w:szCs w:val="21"/>
+          <w:bdr w:val="none" w:sz="0" w:space="0" w:color="auto" w:frame="1"/>
+        </w:rPr>
+        <w:lastRenderedPageBreak/>
+        <w:drawing>
+          <wp:inline distT="0" distB="0" distL="0" distR="0">
+            <wp:extent cx="5731510" cy="3217041"/>
+            <wp:effectExtent l="19050" t="0" r="2540" b="0"/>
+            <wp:docPr id="42" name="Picture 31"/>
+            <wp:cNvGraphicFramePr>
+              <a:graphicFrameLocks xmlns:a="http://schemas.openxmlformats.org/drawingml/2006/main" noChangeAspect="1"/>
+            </wp:cNvGraphicFramePr>
+            <a:graphic xmlns:a="http://schemas.openxmlformats.org/drawingml/2006/main">
+              <a:graphicData uri="http://schemas.openxmlformats.org/drawingml/2006/picture">
+                <pic:pic xmlns:pic="http://schemas.openxmlformats.org/drawingml/2006/picture">
+                  <pic:nvPicPr>
+                    <pic:cNvPr id="0" name="Picture 31"/>
+                    <pic:cNvPicPr>
+                      <a:picLocks noChangeAspect="1" noChangeArrowheads="1"/>
+                    </pic:cNvPicPr>
+                  </pic:nvPicPr>
+                  <pic:blipFill>
+                    <a:blip r:embed="rId108"/>
+                    <a:srcRect/>
+                    <a:stretch>
+                      <a:fillRect/>
+                    </a:stretch>
+                  </pic:blipFill>
+                  <pic:spPr bwMode="auto">
+                    <a:xfrm>
+                      <a:off x="0" y="0"/>
+                      <a:ext cx="5731510" cy="3217041"/>
+                    </a:xfrm>
+                    <a:prstGeom prst="rect">
+                      <a:avLst/>
+                    </a:prstGeom>
+                    <a:noFill/>
+                    <a:ln w="9525">
+                      <a:noFill/>
+                      <a:miter lim="800000"/>
+                      <a:headEnd/>
+                      <a:tailEnd/>
+                    </a:ln>
+                  </pic:spPr>
+                </pic:pic>
+              </a:graphicData>
+            </a:graphic>
+          </wp:inline>
+        </w:drawing>
+      </w:r>
+    </w:p>
+    <w:p>
+      <w:pPr>
+        <w:wordWrap w:val="0"/>
+        <w:textAlignment w:val="baseline"/>
+        <w:rPr>
+          <w:rStyle w:val="crayon-e"/>
+          <w:rFonts w:ascii="inherit" w:hAnsi="inherit"/>
+          <w:color w:val="000000"/>
+          <w:sz w:val="21"/>
+          <w:szCs w:val="21"/>
+          <w:bdr w:val="none" w:sz="0" w:space="0" w:color="auto" w:frame="1"/>
+        </w:rPr>
+      </w:pPr>
+      <w:r>
+        <w:rPr>
+          <w:rFonts w:ascii="inherit" w:hAnsi="inherit"/>
+          <w:noProof/>
+          <w:color w:val="000000"/>
+          <w:sz w:val="21"/>
+          <w:szCs w:val="21"/>
+          <w:bdr w:val="none" w:sz="0" w:space="0" w:color="auto" w:frame="1"/>
+        </w:rPr>
+        <w:drawing>
+          <wp:inline distT="0" distB="0" distL="0" distR="0">
+            <wp:extent cx="5603240" cy="3594100"/>
+            <wp:effectExtent l="19050" t="0" r="0" b="0"/>
+            <wp:docPr id="44" name="Picture 34"/>
+            <wp:cNvGraphicFramePr>
+              <a:graphicFrameLocks xmlns:a="http://schemas.openxmlformats.org/drawingml/2006/main" noChangeAspect="1"/>
+            </wp:cNvGraphicFramePr>
+            <a:graphic xmlns:a="http://schemas.openxmlformats.org/drawingml/2006/main">
+              <a:graphicData uri="http://schemas.openxmlformats.org/drawingml/2006/picture">
+                <pic:pic xmlns:pic="http://schemas.openxmlformats.org/drawingml/2006/picture">
+                  <pic:nvPicPr>
+                    <pic:cNvPr id="0" name="Picture 34"/>
+                    <pic:cNvPicPr>
+                      <a:picLocks noChangeAspect="1" noChangeArrowheads="1"/>
+                    </pic:cNvPicPr>
+                  </pic:nvPicPr>
+                  <pic:blipFill>
+                    <a:blip r:embed="rId109"/>
+                    <a:srcRect/>
+                    <a:stretch>
+                      <a:fillRect/>
+                    </a:stretch>
+                  </pic:blipFill>
+                  <pic:spPr bwMode="auto">
+                    <a:xfrm>
+                      <a:off x="0" y="0"/>
+                      <a:ext cx="5603240" cy="3594100"/>
+                    </a:xfrm>
+                    <a:prstGeom prst="rect">
+                      <a:avLst/>
+                    </a:prstGeom>
+                    <a:noFill/>
+                    <a:ln w="9525">
+                      <a:noFill/>
+                      <a:miter lim="800000"/>
+                      <a:headEnd/>
+                      <a:tailEnd/>
+                    </a:ln>
+                  </pic:spPr>
+                </pic:pic>
+              </a:graphicData>
+            </a:graphic>
+          </wp:inline>
+        </w:drawing>
+      </w:r>
+    </w:p>
+    <w:p>
+      <w:pPr>
+        <w:wordWrap w:val="0"/>
+        <w:textAlignment w:val="baseline"/>
+        <w:rPr>
+          <w:rStyle w:val="crayon-e"/>
+          <w:rFonts w:ascii="inherit" w:hAnsi="inherit"/>
+          <w:color w:val="000000"/>
+          <w:sz w:val="21"/>
+          <w:szCs w:val="21"/>
+          <w:bdr w:val="none" w:sz="0" w:space="0" w:color="auto" w:frame="1"/>
+        </w:rPr>
+      </w:pPr>
+      <w:r>
+        <w:rPr>
+          <w:rFonts w:ascii="inherit" w:hAnsi="inherit"/>
+          <w:noProof/>
+          <w:color w:val="000000"/>
+          <w:sz w:val="21"/>
+          <w:szCs w:val="21"/>
+          <w:bdr w:val="none" w:sz="0" w:space="0" w:color="auto" w:frame="1"/>
+        </w:rPr>
+        <w:lastRenderedPageBreak/>
+        <w:drawing>
+          <wp:inline distT="0" distB="0" distL="0" distR="0">
+            <wp:extent cx="5731510" cy="3005236"/>
+            <wp:effectExtent l="19050" t="0" r="2540" b="0"/>
+            <wp:docPr id="45" name="Picture 37"/>
+            <wp:cNvGraphicFramePr>
+              <a:graphicFrameLocks xmlns:a="http://schemas.openxmlformats.org/drawingml/2006/main" noChangeAspect="1"/>
+            </wp:cNvGraphicFramePr>
+            <a:graphic xmlns:a="http://schemas.openxmlformats.org/drawingml/2006/main">
+              <a:graphicData uri="http://schemas.openxmlformats.org/drawingml/2006/picture">
+                <pic:pic xmlns:pic="http://schemas.openxmlformats.org/drawingml/2006/picture">
+                  <pic:nvPicPr>
+                    <pic:cNvPr id="0" name="Picture 37"/>
+                    <pic:cNvPicPr>
+                      <a:picLocks noChangeAspect="1" noChangeArrowheads="1"/>
+                    </pic:cNvPicPr>
+                  </pic:nvPicPr>
+                  <pic:blipFill>
+                    <a:blip r:embed="rId110"/>
+                    <a:srcRect/>
+                    <a:stretch>
+                      <a:fillRect/>
+                    </a:stretch>
+                  </pic:blipFill>
+                  <pic:spPr bwMode="auto">
+                    <a:xfrm>
+                      <a:off x="0" y="0"/>
+                      <a:ext cx="5731510" cy="3005236"/>
+                    </a:xfrm>
+                    <a:prstGeom prst="rect">
+                      <a:avLst/>
+                    </a:prstGeom>
+                    <a:noFill/>
+                    <a:ln w="9525">
+                      <a:noFill/>
+                      <a:miter lim="800000"/>
+                      <a:headEnd/>
+                      <a:tailEnd/>
+                    </a:ln>
+                  </pic:spPr>
+                </pic:pic>
+              </a:graphicData>
+            </a:graphic>
+          </wp:inline>
+        </w:drawing>
+      </w:r>
+    </w:p>
+    <w:p>
+      <w:pPr>
+        <w:wordWrap w:val="0"/>
+        <w:textAlignment w:val="baseline"/>
+        <w:rPr>
+          <w:rStyle w:val="crayon-e"/>
+          <w:rFonts w:ascii="inherit" w:hAnsi="inherit"/>
+          <w:color w:val="000000"/>
+          <w:sz w:val="21"/>
+          <w:szCs w:val="21"/>
+          <w:bdr w:val="none" w:sz="0" w:space="0" w:color="auto" w:frame="1"/>
+        </w:rPr>
+      </w:pPr>
+      <w:r>
+        <w:rPr>
+          <w:rFonts w:ascii="inherit" w:hAnsi="inherit"/>
+          <w:noProof/>
+          <w:color w:val="000000"/>
+          <w:sz w:val="21"/>
+          <w:szCs w:val="21"/>
+          <w:bdr w:val="none" w:sz="0" w:space="0" w:color="auto" w:frame="1"/>
+        </w:rPr>
+        <w:drawing>
+          <wp:inline distT="0" distB="0" distL="0" distR="0">
+            <wp:extent cx="5731510" cy="2723135"/>
+            <wp:effectExtent l="19050" t="0" r="2540" b="0"/>
+            <wp:docPr id="47" name="Picture 40"/>
+            <wp:cNvGraphicFramePr>
+              <a:graphicFrameLocks xmlns:a="http://schemas.openxmlformats.org/drawingml/2006/main" noChangeAspect="1"/>
+            </wp:cNvGraphicFramePr>
+            <a:graphic xmlns:a="http://schemas.openxmlformats.org/drawingml/2006/main">
+              <a:graphicData uri="http://schemas.openxmlformats.org/drawingml/2006/picture">
+                <pic:pic xmlns:pic="http://schemas.openxmlformats.org/drawingml/2006/picture">
+                  <pic:nvPicPr>
+                    <pic:cNvPr id="0" name="Picture 40"/>
+                    <pic:cNvPicPr>
+                      <a:picLocks noChangeAspect="1" noChangeArrowheads="1"/>
+                    </pic:cNvPicPr>
+                  </pic:nvPicPr>
+                  <pic:blipFill>
+                    <a:blip r:embed="rId111"/>
+                    <a:srcRect/>
+                    <a:stretch>
+                      <a:fillRect/>
+                    </a:stretch>
+                  </pic:blipFill>
+                  <pic:spPr bwMode="auto">
+                    <a:xfrm>
+                      <a:off x="0" y="0"/>
+                      <a:ext cx="5731510" cy="2723135"/>
+                    </a:xfrm>
+                    <a:prstGeom prst="rect">
+                      <a:avLst/>
+                    </a:prstGeom>
+                    <a:noFill/>
+                    <a:ln w="9525">
+                      <a:noFill/>
+                      <a:miter lim="800000"/>
+                      <a:headEnd/>
+                      <a:tailEnd/>
+                    </a:ln>
+                  </pic:spPr>
+                </pic:pic>
+              </a:graphicData>
+            </a:graphic>
+          </wp:inline>
+        </w:drawing>
+      </w:r>
+    </w:p>
+    <w:p>
+      <w:pPr>
+        <w:wordWrap w:val="0"/>
+        <w:textAlignment w:val="baseline"/>
+        <w:rPr>
+          <w:rStyle w:val="crayon-e"/>
+          <w:rFonts w:ascii="inherit" w:hAnsi="inherit"/>
+          <w:color w:val="000000"/>
+          <w:sz w:val="21"/>
+          <w:szCs w:val="21"/>
+          <w:bdr w:val="none" w:sz="0" w:space="0" w:color="auto" w:frame="1"/>
+        </w:rPr>
+      </w:pPr>
+      <w:r>
+        <w:rPr>
+          <w:rFonts w:ascii="inherit" w:hAnsi="inherit"/>
+          <w:noProof/>
+          <w:color w:val="000000"/>
+          <w:sz w:val="21"/>
+          <w:szCs w:val="21"/>
+          <w:bdr w:val="none" w:sz="0" w:space="0" w:color="auto" w:frame="1"/>
+        </w:rPr>
+        <w:drawing>
+          <wp:inline distT="0" distB="0" distL="0" distR="0">
+            <wp:extent cx="5731510" cy="2806437"/>
+            <wp:effectExtent l="19050" t="0" r="2540" b="0"/>
+            <wp:docPr id="48" name="Picture 43"/>
+            <wp:cNvGraphicFramePr>
+              <a:graphicFrameLocks xmlns:a="http://schemas.openxmlformats.org/drawingml/2006/main" noChangeAspect="1"/>
+            </wp:cNvGraphicFramePr>
+            <a:graphic xmlns:a="http://schemas.openxmlformats.org/drawingml/2006/main">
+              <a:graphicData uri="http://schemas.openxmlformats.org/drawingml/2006/picture">
+                <pic:pic xmlns:pic="http://schemas.openxmlformats.org/drawingml/2006/picture">
+                  <pic:nvPicPr>
+                    <pic:cNvPr id="0" name="Picture 43"/>
+                    <pic:cNvPicPr>
+                      <a:picLocks noChangeAspect="1" noChangeArrowheads="1"/>
+                    </pic:cNvPicPr>
+                  </pic:nvPicPr>
+                  <pic:blipFill>
+                    <a:blip r:embed="rId112"/>
+                    <a:srcRect/>
+                    <a:stretch>
+                      <a:fillRect/>
+                    </a:stretch>
+                  </pic:blipFill>
+                  <pic:spPr bwMode="auto">
+                    <a:xfrm>
+                      <a:off x="0" y="0"/>
+                      <a:ext cx="5731510" cy="2806437"/>
+                    </a:xfrm>
+                    <a:prstGeom prst="rect">
+                      <a:avLst/>
+                    </a:prstGeom>
+                    <a:noFill/>
+                    <a:ln w="9525">
+                      <a:noFill/>
+                      <a:miter lim="800000"/>
+                      <a:headEnd/>
+                      <a:tailEnd/>
+                    </a:ln>
+                  </pic:spPr>
+                </pic:pic>
+              </a:graphicData>
+            </a:graphic>
+          </wp:inline>
+        </w:drawing>
+      </w:r>
+    </w:p>
+    <w:p>
+      <w:pPr>
+        <w:wordWrap w:val="0"/>
+        <w:textAlignment w:val="baseline"/>
+        <w:rPr>
+          <w:rStyle w:val="crayon-e"/>
+          <w:rFonts w:ascii="inherit" w:hAnsi="inherit"/>
+          <w:color w:val="000000"/>
+          <w:sz w:val="21"/>
+          <w:szCs w:val="21"/>
+          <w:bdr w:val="none" w:sz="0" w:space="0" w:color="auto" w:frame="1"/>
+        </w:rPr>
+      </w:pPr>
+      <w:r>
+        <w:rPr>
+          <w:rFonts w:ascii="inherit" w:hAnsi="inherit"/>
+          <w:noProof/>
+          <w:color w:val="000000"/>
+          <w:sz w:val="21"/>
+          <w:szCs w:val="21"/>
+          <w:bdr w:val="none" w:sz="0" w:space="0" w:color="auto" w:frame="1"/>
+        </w:rPr>
+        <w:lastRenderedPageBreak/>
+        <w:drawing>
+          <wp:inline distT="0" distB="0" distL="0" distR="0">
+            <wp:extent cx="5731510" cy="2209204"/>
+            <wp:effectExtent l="19050" t="0" r="2540" b="0"/>
+            <wp:docPr id="50" name="Picture 46"/>
+            <wp:cNvGraphicFramePr>
+              <a:graphicFrameLocks xmlns:a="http://schemas.openxmlformats.org/drawingml/2006/main" noChangeAspect="1"/>
+            </wp:cNvGraphicFramePr>
+            <a:graphic xmlns:a="http://schemas.openxmlformats.org/drawingml/2006/main">
+              <a:graphicData uri="http://schemas.openxmlformats.org/drawingml/2006/picture">
+                <pic:pic xmlns:pic="http://schemas.openxmlformats.org/drawingml/2006/picture">
+                  <pic:nvPicPr>
+                    <pic:cNvPr id="0" name="Picture 46"/>
+                    <pic:cNvPicPr>
+                      <a:picLocks noChangeAspect="1" noChangeArrowheads="1"/>
+                    </pic:cNvPicPr>
+                  </pic:nvPicPr>
+                  <pic:blipFill>
+                    <a:blip r:embed="rId113"/>
+                    <a:srcRect/>
+                    <a:stretch>
+                      <a:fillRect/>
+                    </a:stretch>
+                  </pic:blipFill>
+                  <pic:spPr bwMode="auto">
+                    <a:xfrm>
+                      <a:off x="0" y="0"/>
+                      <a:ext cx="5731510" cy="2209204"/>
+                    </a:xfrm>
+                    <a:prstGeom prst="rect">
+                      <a:avLst/>
+                    </a:prstGeom>
+                    <a:noFill/>
+                    <a:ln w="9525">
+                      <a:noFill/>
+                      <a:miter lim="800000"/>
+                      <a:headEnd/>
+                      <a:tailEnd/>
+                    </a:ln>
+                  </pic:spPr>
+                </pic:pic>
+              </a:graphicData>
+            </a:graphic>
+          </wp:inline>
+        </w:drawing>
+      </w:r>
+    </w:p>
+    <w:p>
+      <w:pPr>
+        <w:wordWrap w:val="0"/>
+        <w:textAlignment w:val="baseline"/>
+        <w:rPr>
+          <w:rStyle w:val="crayon-e"/>
+          <w:rFonts w:ascii="inherit" w:hAnsi="inherit"/>
+          <w:color w:val="000000"/>
+          <w:sz w:val="21"/>
+          <w:szCs w:val="21"/>
+          <w:bdr w:val="none" w:sz="0" w:space="0" w:color="auto" w:frame="1"/>
+        </w:rPr>
+      </w:pPr>
+    </w:p>
+    <w:p>
+      <w:pPr>
+        <w:wordWrap w:val="0"/>
+        <w:textAlignment w:val="baseline"/>
+        <w:rPr>
+          <w:rStyle w:val="crayon-e"/>
+          <w:rFonts w:ascii="inherit" w:hAnsi="inherit"/>
+          <w:color w:val="000000"/>
+          <w:sz w:val="21"/>
+          <w:szCs w:val="21"/>
+          <w:bdr w:val="none" w:sz="0" w:space="0" w:color="auto" w:frame="1"/>
+        </w:rPr>
+      </w:pPr>
+    </w:p>
+    <w:p>
+      <w:pPr>
+        <w:wordWrap w:val="0"/>
+        <w:textAlignment w:val="baseline"/>
+        <w:rPr>
+          <w:rStyle w:val="crayon-e"/>
+          <w:rFonts w:ascii="inherit" w:hAnsi="inherit"/>
+          <w:color w:val="000000"/>
+          <w:sz w:val="21"/>
+          <w:szCs w:val="21"/>
+          <w:bdr w:val="none" w:sz="0" w:space="0" w:color="auto" w:frame="1"/>
+        </w:rPr>
+      </w:pPr>
+    </w:p>
+    <w:p>
+      <w:pPr>
+        <w:pStyle w:val="Heading1"/>
+        <w:rPr>
+          <w:rStyle w:val="crayon-e"/>
+          <w:rFonts w:ascii="inherit" w:hAnsi="inherit"/>
+          <w:color w:val="000000"/>
+          <w:sz w:val="28"/>
+          <w:szCs w:val="28"/>
+          <w:bdr w:val="none" w:sz="0" w:space="0" w:color="auto" w:frame="1"/>
+        </w:rPr>
+      </w:pPr>
+      <w:r>
+        <w:rPr>
+          <w:rStyle w:val="crayon-e"/>
+          <w:rFonts w:ascii="inherit" w:hAnsi="inherit"/>
+          <w:color w:val="000000"/>
+          <w:sz w:val="28"/>
+          <w:szCs w:val="28"/>
+          <w:bdr w:val="none" w:sz="0" w:space="0" w:color="auto" w:frame="1"/>
+        </w:rPr>
+        <w:t>What is Stub and Skeleton</w:t>
+      </w:r>
+    </w:p>
+    <w:p>
+      <w:pPr>
+        <w:wordWrap w:val="0"/>
+        <w:textAlignment w:val="baseline"/>
+        <w:rPr>
+          <w:rStyle w:val="crayon-e"/>
+          <w:rFonts w:ascii="inherit" w:hAnsi="inherit"/>
+          <w:color w:val="000000"/>
+          <w:sz w:val="21"/>
+          <w:szCs w:val="21"/>
+          <w:bdr w:val="none" w:sz="0" w:space="0" w:color="auto" w:frame="1"/>
+        </w:rPr>
+      </w:pPr>
+      <w:r>
+        <w:rPr>
+          <w:rFonts w:ascii="inherit" w:hAnsi="inherit"/>
+          <w:noProof/>
+          <w:color w:val="000000"/>
+          <w:sz w:val="21"/>
+          <w:szCs w:val="21"/>
+          <w:bdr w:val="none" w:sz="0" w:space="0" w:color="auto" w:frame="1"/>
+        </w:rPr>
+        <w:drawing>
+          <wp:inline distT="0" distB="0" distL="0" distR="0">
+            <wp:extent cx="4614545" cy="2637155"/>
+            <wp:effectExtent l="19050" t="0" r="0" b="0"/>
+            <wp:docPr id="51" name="Picture 49"/>
+            <wp:cNvGraphicFramePr>
+              <a:graphicFrameLocks xmlns:a="http://schemas.openxmlformats.org/drawingml/2006/main" noChangeAspect="1"/>
+            </wp:cNvGraphicFramePr>
+            <a:graphic xmlns:a="http://schemas.openxmlformats.org/drawingml/2006/main">
+              <a:graphicData uri="http://schemas.openxmlformats.org/drawingml/2006/picture">
+                <pic:pic xmlns:pic="http://schemas.openxmlformats.org/drawingml/2006/picture">
+                  <pic:nvPicPr>
+                    <pic:cNvPr id="0" name="Picture 49"/>
+                    <pic:cNvPicPr>
+                      <a:picLocks noChangeAspect="1" noChangeArrowheads="1"/>
+                    </pic:cNvPicPr>
+                  </pic:nvPicPr>
+                  <pic:blipFill>
+                    <a:blip r:embed="rId114"/>
+                    <a:srcRect/>
+                    <a:stretch>
+                      <a:fillRect/>
+                    </a:stretch>
+                  </pic:blipFill>
+                  <pic:spPr bwMode="auto">
+                    <a:xfrm>
+                      <a:off x="0" y="0"/>
+                      <a:ext cx="4614545" cy="2637155"/>
+                    </a:xfrm>
+                    <a:prstGeom prst="rect">
+                      <a:avLst/>
+                    </a:prstGeom>
+                    <a:noFill/>
+                    <a:ln w="9525">
+                      <a:noFill/>
+                      <a:miter lim="800000"/>
+                      <a:headEnd/>
+                      <a:tailEnd/>
+                    </a:ln>
+                  </pic:spPr>
+                </pic:pic>
+              </a:graphicData>
+            </a:graphic>
+          </wp:inline>
+        </w:drawing>
+      </w:r>
+    </w:p>
+    <w:p>
+      <w:pPr>
+        <w:wordWrap w:val="0"/>
+        <w:textAlignment w:val="baseline"/>
+        <w:rPr>
+          <w:rStyle w:val="crayon-e"/>
+          <w:rFonts w:ascii="inherit" w:hAnsi="inherit"/>
+          <w:color w:val="000000"/>
+          <w:sz w:val="21"/>
+          <w:szCs w:val="21"/>
+          <w:bdr w:val="none" w:sz="0" w:space="0" w:color="auto" w:frame="1"/>
+        </w:rPr>
+      </w:pPr>
+      <w:r>
+        <w:rPr>
+          <w:rFonts w:ascii="inherit" w:hAnsi="inherit"/>
+          <w:noProof/>
+          <w:color w:val="000000"/>
+          <w:sz w:val="21"/>
+          <w:szCs w:val="21"/>
+          <w:bdr w:val="none" w:sz="0" w:space="0" w:color="auto" w:frame="1"/>
+        </w:rPr>
+        <w:drawing>
+          <wp:inline distT="0" distB="0" distL="0" distR="0">
+            <wp:extent cx="3359785" cy="1414145"/>
+            <wp:effectExtent l="19050" t="0" r="0" b="0"/>
+            <wp:docPr id="53" name="Picture 52"/>
+            <wp:cNvGraphicFramePr>
+              <a:graphicFrameLocks xmlns:a="http://schemas.openxmlformats.org/drawingml/2006/main" noChangeAspect="1"/>
+            </wp:cNvGraphicFramePr>
+            <a:graphic xmlns:a="http://schemas.openxmlformats.org/drawingml/2006/main">
+              <a:graphicData uri="http://schemas.openxmlformats.org/drawingml/2006/picture">
+                <pic:pic xmlns:pic="http://schemas.openxmlformats.org/drawingml/2006/picture">
+                  <pic:nvPicPr>
+                    <pic:cNvPr id="0" name="Picture 52"/>
+                    <pic:cNvPicPr>
+                      <a:picLocks noChangeAspect="1" noChangeArrowheads="1"/>
+                    </pic:cNvPicPr>
+                  </pic:nvPicPr>
+                  <pic:blipFill>
+                    <a:blip r:embed="rId115"/>
+                    <a:srcRect/>
+                    <a:stretch>
+                      <a:fillRect/>
+                    </a:stretch>
+                  </pic:blipFill>
+                  <pic:spPr bwMode="auto">
+                    <a:xfrm>
+                      <a:off x="0" y="0"/>
+                      <a:ext cx="3359785" cy="1414145"/>
+                    </a:xfrm>
+                    <a:prstGeom prst="rect">
+                      <a:avLst/>
+                    </a:prstGeom>
+                    <a:noFill/>
+                    <a:ln w="9525">
+                      <a:noFill/>
+                      <a:miter lim="800000"/>
+                      <a:headEnd/>
+                      <a:tailEnd/>
+                    </a:ln>
+                  </pic:spPr>
+                </pic:pic>
+              </a:graphicData>
+            </a:graphic>
+          </wp:inline>
+        </w:drawing>
+      </w:r>
+    </w:p>
+    <w:p>
+      <w:pPr>
+        <w:wordWrap w:val="0"/>
+        <w:textAlignment w:val="baseline"/>
+        <w:rPr>
+          <w:rStyle w:val="crayon-e"/>
+          <w:rFonts w:ascii="inherit" w:hAnsi="inherit"/>
+          <w:color w:val="000000"/>
+          <w:sz w:val="21"/>
+          <w:szCs w:val="21"/>
+          <w:bdr w:val="none" w:sz="0" w:space="0" w:color="auto" w:frame="1"/>
+        </w:rPr>
+      </w:pPr>
+      <w:r>
+        <w:rPr>
+          <w:rStyle w:val="crayon-e"/>
+          <w:rFonts w:ascii="inherit" w:hAnsi="inherit"/>
+          <w:color w:val="000000"/>
+          <w:sz w:val="21"/>
+          <w:szCs w:val="21"/>
+          <w:bdr w:val="none" w:sz="0" w:space="0" w:color="auto" w:frame="1"/>
+        </w:rPr>
+        <w:t>Examples:</w:t>
+      </w:r>
+    </w:p>
+    <w:p>
+      <w:pPr>
+        <w:wordWrap w:val="0"/>
+        <w:textAlignment w:val="baseline"/>
+        <w:rPr>
+          <w:rStyle w:val="crayon-e"/>
+          <w:rFonts w:ascii="inherit" w:hAnsi="inherit"/>
+          <w:color w:val="000000"/>
+          <w:sz w:val="21"/>
+          <w:szCs w:val="21"/>
+          <w:bdr w:val="none" w:sz="0" w:space="0" w:color="auto" w:frame="1"/>
+        </w:rPr>
+      </w:pPr>
+      <w:r>
+        <w:rPr>
+          <w:rFonts w:ascii="inherit" w:hAnsi="inherit"/>
+          <w:noProof/>
+          <w:color w:val="000000"/>
+          <w:sz w:val="21"/>
+          <w:szCs w:val="21"/>
+          <w:bdr w:val="none" w:sz="0" w:space="0" w:color="auto" w:frame="1"/>
+        </w:rPr>
+        <w:lastRenderedPageBreak/>
+        <w:drawing>
+          <wp:inline distT="0" distB="0" distL="0" distR="0">
+            <wp:extent cx="3859530" cy="1201420"/>
+            <wp:effectExtent l="19050" t="0" r="7620" b="0"/>
+            <wp:docPr id="54" name="Picture 55"/>
+            <wp:cNvGraphicFramePr>
+              <a:graphicFrameLocks xmlns:a="http://schemas.openxmlformats.org/drawingml/2006/main" noChangeAspect="1"/>
+            </wp:cNvGraphicFramePr>
+            <a:graphic xmlns:a="http://schemas.openxmlformats.org/drawingml/2006/main">
+              <a:graphicData uri="http://schemas.openxmlformats.org/drawingml/2006/picture">
+                <pic:pic xmlns:pic="http://schemas.openxmlformats.org/drawingml/2006/picture">
+                  <pic:nvPicPr>
+                    <pic:cNvPr id="0" name="Picture 55"/>
+                    <pic:cNvPicPr>
+                      <a:picLocks noChangeAspect="1" noChangeArrowheads="1"/>
+                    </pic:cNvPicPr>
+                  </pic:nvPicPr>
+                  <pic:blipFill>
+                    <a:blip r:embed="rId116"/>
+                    <a:srcRect/>
+                    <a:stretch>
+                      <a:fillRect/>
+                    </a:stretch>
+                  </pic:blipFill>
+                  <pic:spPr bwMode="auto">
+                    <a:xfrm>
+                      <a:off x="0" y="0"/>
+                      <a:ext cx="3859530" cy="1201420"/>
+                    </a:xfrm>
+                    <a:prstGeom prst="rect">
+                      <a:avLst/>
+                    </a:prstGeom>
+                    <a:noFill/>
+                    <a:ln w="9525">
+                      <a:noFill/>
+                      <a:miter lim="800000"/>
+                      <a:headEnd/>
+                      <a:tailEnd/>
+                    </a:ln>
+                  </pic:spPr>
+                </pic:pic>
+              </a:graphicData>
+            </a:graphic>
+          </wp:inline>
+        </w:drawing>
+      </w:r>
+    </w:p>
+    <w:p>
+      <w:pPr>
+        <w:wordWrap w:val="0"/>
+        <w:textAlignment w:val="baseline"/>
+        <w:rPr>
+          <w:rStyle w:val="crayon-e"/>
+          <w:rFonts w:ascii="inherit" w:hAnsi="inherit"/>
+          <w:color w:val="000000"/>
+          <w:sz w:val="21"/>
+          <w:szCs w:val="21"/>
+          <w:bdr w:val="none" w:sz="0" w:space="0" w:color="auto" w:frame="1"/>
+        </w:rPr>
+      </w:pPr>
+      <w:r>
+        <w:rPr>
+          <w:rFonts w:ascii="inherit" w:hAnsi="inherit"/>
+          <w:noProof/>
+          <w:color w:val="000000"/>
+          <w:sz w:val="21"/>
+          <w:szCs w:val="21"/>
+          <w:bdr w:val="none" w:sz="0" w:space="0" w:color="auto" w:frame="1"/>
+        </w:rPr>
+        <w:drawing>
+          <wp:inline distT="0" distB="0" distL="0" distR="0">
+            <wp:extent cx="4986655" cy="1180465"/>
+            <wp:effectExtent l="19050" t="0" r="4445" b="0"/>
+            <wp:docPr id="56" name="Picture 58"/>
+            <wp:cNvGraphicFramePr>
+              <a:graphicFrameLocks xmlns:a="http://schemas.openxmlformats.org/drawingml/2006/main" noChangeAspect="1"/>
+            </wp:cNvGraphicFramePr>
+            <a:graphic xmlns:a="http://schemas.openxmlformats.org/drawingml/2006/main">
+              <a:graphicData uri="http://schemas.openxmlformats.org/drawingml/2006/picture">
+                <pic:pic xmlns:pic="http://schemas.openxmlformats.org/drawingml/2006/picture">
+                  <pic:nvPicPr>
+                    <pic:cNvPr id="0" name="Picture 58"/>
+                    <pic:cNvPicPr>
+                      <a:picLocks noChangeAspect="1" noChangeArrowheads="1"/>
+                    </pic:cNvPicPr>
+                  </pic:nvPicPr>
+                  <pic:blipFill>
+                    <a:blip r:embed="rId117"/>
+                    <a:srcRect/>
+                    <a:stretch>
+                      <a:fillRect/>
+                    </a:stretch>
+                  </pic:blipFill>
+                  <pic:spPr bwMode="auto">
+                    <a:xfrm>
+                      <a:off x="0" y="0"/>
+                      <a:ext cx="4986655" cy="1180465"/>
+                    </a:xfrm>
+                    <a:prstGeom prst="rect">
+                      <a:avLst/>
+                    </a:prstGeom>
+                    <a:noFill/>
+                    <a:ln w="9525">
+                      <a:noFill/>
+                      <a:miter lim="800000"/>
+                      <a:headEnd/>
+                      <a:tailEnd/>
+                    </a:ln>
+                  </pic:spPr>
+                </pic:pic>
+              </a:graphicData>
+            </a:graphic>
+          </wp:inline>
+        </w:drawing>
+      </w:r>
+    </w:p>
+    <w:p>
+      <w:pPr>
+        <w:wordWrap w:val="0"/>
+        <w:textAlignment w:val="baseline"/>
+        <w:rPr>
+          <w:rStyle w:val="crayon-e"/>
+          <w:rFonts w:ascii="inherit" w:hAnsi="inherit"/>
+          <w:color w:val="000000"/>
+          <w:sz w:val="21"/>
+          <w:szCs w:val="21"/>
+          <w:bdr w:val="none" w:sz="0" w:space="0" w:color="auto" w:frame="1"/>
+        </w:rPr>
+      </w:pPr>
+      <w:r>
+        <w:rPr>
+          <w:rFonts w:ascii="inherit" w:hAnsi="inherit"/>
+          <w:noProof/>
+          <w:color w:val="000000"/>
+          <w:sz w:val="21"/>
+          <w:szCs w:val="21"/>
+          <w:bdr w:val="none" w:sz="0" w:space="0" w:color="auto" w:frame="1"/>
+        </w:rPr>
+        <w:drawing>
+          <wp:inline distT="0" distB="0" distL="0" distR="0">
+            <wp:extent cx="5241925" cy="1860550"/>
+            <wp:effectExtent l="19050" t="0" r="0" b="0"/>
+            <wp:docPr id="57" name="Picture 61"/>
+            <wp:cNvGraphicFramePr>
+              <a:graphicFrameLocks xmlns:a="http://schemas.openxmlformats.org/drawingml/2006/main" noChangeAspect="1"/>
+            </wp:cNvGraphicFramePr>
+            <a:graphic xmlns:a="http://schemas.openxmlformats.org/drawingml/2006/main">
+              <a:graphicData uri="http://schemas.openxmlformats.org/drawingml/2006/picture">
+                <pic:pic xmlns:pic="http://schemas.openxmlformats.org/drawingml/2006/picture">
+                  <pic:nvPicPr>
+                    <pic:cNvPr id="0" name="Picture 61"/>
+                    <pic:cNvPicPr>
+                      <a:picLocks noChangeAspect="1" noChangeArrowheads="1"/>
+                    </pic:cNvPicPr>
+                  </pic:nvPicPr>
+                  <pic:blipFill>
+                    <a:blip r:embed="rId118"/>
+                    <a:srcRect/>
+                    <a:stretch>
+                      <a:fillRect/>
+                    </a:stretch>
+                  </pic:blipFill>
+                  <pic:spPr bwMode="auto">
+                    <a:xfrm>
+                      <a:off x="0" y="0"/>
+                      <a:ext cx="5241925" cy="1860550"/>
+                    </a:xfrm>
+                    <a:prstGeom prst="rect">
+                      <a:avLst/>
+                    </a:prstGeom>
+                    <a:noFill/>
+                    <a:ln w="9525">
+                      <a:noFill/>
+                      <a:miter lim="800000"/>
+                      <a:headEnd/>
+                      <a:tailEnd/>
+                    </a:ln>
+                  </pic:spPr>
+                </pic:pic>
+              </a:graphicData>
+            </a:graphic>
+          </wp:inline>
+        </w:drawing>
+      </w:r>
+    </w:p>
+    <w:p>
+      <w:pPr>
+        <w:wordWrap w:val="0"/>
+        <w:textAlignment w:val="baseline"/>
+        <w:rPr>
+          <w:rStyle w:val="crayon-e"/>
+          <w:rFonts w:ascii="inherit" w:hAnsi="inherit"/>
+          <w:color w:val="000000"/>
+          <w:sz w:val="21"/>
+          <w:szCs w:val="21"/>
+          <w:bdr w:val="none" w:sz="0" w:space="0" w:color="auto" w:frame="1"/>
+        </w:rPr>
+      </w:pPr>
+      <w:r>
+        <w:rPr>
+          <w:rFonts w:ascii="inherit" w:hAnsi="inherit"/>
+          <w:noProof/>
+          <w:color w:val="000000"/>
+          <w:sz w:val="21"/>
+          <w:szCs w:val="21"/>
+          <w:bdr w:val="none" w:sz="0" w:space="0" w:color="auto" w:frame="1"/>
+        </w:rPr>
+        <w:drawing>
+          <wp:inline distT="0" distB="0" distL="0" distR="0">
+            <wp:extent cx="4629150" cy="1543050"/>
+            <wp:effectExtent l="19050" t="0" r="0" b="0"/>
+            <wp:docPr id="59" name="Picture 64"/>
+            <wp:cNvGraphicFramePr>
+              <a:graphicFrameLocks xmlns:a="http://schemas.openxmlformats.org/drawingml/2006/main" noChangeAspect="1"/>
+            </wp:cNvGraphicFramePr>
+            <a:graphic xmlns:a="http://schemas.openxmlformats.org/drawingml/2006/main">
+              <a:graphicData uri="http://schemas.openxmlformats.org/drawingml/2006/picture">
+                <pic:pic xmlns:pic="http://schemas.openxmlformats.org/drawingml/2006/picture">
+                  <pic:nvPicPr>
+                    <pic:cNvPr id="0" name="Picture 64"/>
+                    <pic:cNvPicPr>
+                      <a:picLocks noChangeAspect="1" noChangeArrowheads="1"/>
+                    </pic:cNvPicPr>
+                  </pic:nvPicPr>
+                  <pic:blipFill>
+                    <a:blip r:embed="rId119"/>
+                    <a:srcRect/>
+                    <a:stretch>
+                      <a:fillRect/>
+                    </a:stretch>
+                  </pic:blipFill>
+                  <pic:spPr bwMode="auto">
+                    <a:xfrm>
+                      <a:off x="0" y="0"/>
+                      <a:ext cx="4629150" cy="1543050"/>
+                    </a:xfrm>
+                    <a:prstGeom prst="rect">
+                      <a:avLst/>
+                    </a:prstGeom>
+                    <a:noFill/>
+                    <a:ln w="9525">
+                      <a:noFill/>
+                      <a:miter lim="800000"/>
+                      <a:headEnd/>
+                      <a:tailEnd/>
+                    </a:ln>
+                  </pic:spPr>
+                </pic:pic>
+              </a:graphicData>
+            </a:graphic>
+          </wp:inline>
+        </w:drawing>
+      </w:r>
+    </w:p>
+    <w:p>
+      <w:pPr>
+        <w:wordWrap w:val="0"/>
+        <w:textAlignment w:val="baseline"/>
+        <w:rPr>
+          <w:rStyle w:val="crayon-e"/>
+          <w:rFonts w:ascii="inherit" w:hAnsi="inherit"/>
+          <w:color w:val="000000"/>
+          <w:sz w:val="21"/>
+          <w:szCs w:val="21"/>
+          <w:bdr w:val="none" w:sz="0" w:space="0" w:color="auto" w:frame="1"/>
+        </w:rPr>
+      </w:pPr>
+      <w:r>
+        <w:rPr>
+          <w:rFonts w:ascii="inherit" w:hAnsi="inherit"/>
+          <w:noProof/>
+          <w:color w:val="000000"/>
+          <w:sz w:val="21"/>
+          <w:szCs w:val="21"/>
+          <w:bdr w:val="none" w:sz="0" w:space="0" w:color="auto" w:frame="1"/>
+        </w:rPr>
+        <w:drawing>
+          <wp:inline distT="0" distB="0" distL="0" distR="0">
+            <wp:extent cx="3476625" cy="1690370"/>
+            <wp:effectExtent l="19050" t="0" r="9525" b="0"/>
+            <wp:docPr id="60" name="Picture 67"/>
+            <wp:cNvGraphicFramePr>
+              <a:graphicFrameLocks xmlns:a="http://schemas.openxmlformats.org/drawingml/2006/main" noChangeAspect="1"/>
+            </wp:cNvGraphicFramePr>
+            <a:graphic xmlns:a="http://schemas.openxmlformats.org/drawingml/2006/main">
+              <a:graphicData uri="http://schemas.openxmlformats.org/drawingml/2006/picture">
+                <pic:pic xmlns:pic="http://schemas.openxmlformats.org/drawingml/2006/picture">
+                  <pic:nvPicPr>
+                    <pic:cNvPr id="0" name="Picture 67"/>
+                    <pic:cNvPicPr>
+                      <a:picLocks noChangeAspect="1" noChangeArrowheads="1"/>
+                    </pic:cNvPicPr>
+                  </pic:nvPicPr>
+                  <pic:blipFill>
+                    <a:blip r:embed="rId120"/>
+                    <a:srcRect/>
+                    <a:stretch>
+                      <a:fillRect/>
+                    </a:stretch>
+                  </pic:blipFill>
+                  <pic:spPr bwMode="auto">
+                    <a:xfrm>
+                      <a:off x="0" y="0"/>
+                      <a:ext cx="3476625" cy="1690370"/>
+                    </a:xfrm>
+                    <a:prstGeom prst="rect">
+                      <a:avLst/>
+                    </a:prstGeom>
+                    <a:noFill/>
+                    <a:ln w="9525">
+                      <a:noFill/>
+                      <a:miter lim="800000"/>
+                      <a:headEnd/>
+                      <a:tailEnd/>
+                    </a:ln>
+                  </pic:spPr>
+                </pic:pic>
+              </a:graphicData>
+            </a:graphic>
+          </wp:inline>
+        </w:drawing>
+      </w:r>
+    </w:p>
+    <w:p>
+      <w:pPr>
+        <w:wordWrap w:val="0"/>
+        <w:textAlignment w:val="baseline"/>
+        <w:rPr>
+          <w:rStyle w:val="crayon-e"/>
+          <w:rFonts w:ascii="inherit" w:hAnsi="inherit"/>
+          <w:color w:val="000000"/>
+          <w:sz w:val="21"/>
+          <w:szCs w:val="21"/>
+          <w:bdr w:val="none" w:sz="0" w:space="0" w:color="auto" w:frame="1"/>
+        </w:rPr>
+      </w:pPr>
+      <w:r>
+        <w:rPr>
+          <w:rFonts w:ascii="inherit" w:hAnsi="inherit"/>
+          <w:noProof/>
+          <w:color w:val="000000"/>
+          <w:sz w:val="21"/>
+          <w:szCs w:val="21"/>
+          <w:bdr w:val="none" w:sz="0" w:space="0" w:color="auto" w:frame="1"/>
+        </w:rPr>
+        <w:lastRenderedPageBreak/>
+        <w:drawing>
+          <wp:inline distT="0" distB="0" distL="0" distR="0">
+            <wp:extent cx="3476625" cy="1690370"/>
+            <wp:effectExtent l="19050" t="0" r="9525" b="0"/>
+            <wp:docPr id="62" name="Picture 70"/>
+            <wp:cNvGraphicFramePr>
+              <a:graphicFrameLocks xmlns:a="http://schemas.openxmlformats.org/drawingml/2006/main" noChangeAspect="1"/>
+            </wp:cNvGraphicFramePr>
+            <a:graphic xmlns:a="http://schemas.openxmlformats.org/drawingml/2006/main">
+              <a:graphicData uri="http://schemas.openxmlformats.org/drawingml/2006/picture">
+                <pic:pic xmlns:pic="http://schemas.openxmlformats.org/drawingml/2006/picture">
+                  <pic:nvPicPr>
+                    <pic:cNvPr id="0" name="Picture 70"/>
+                    <pic:cNvPicPr>
+                      <a:picLocks noChangeAspect="1" noChangeArrowheads="1"/>
+                    </pic:cNvPicPr>
+                  </pic:nvPicPr>
+                  <pic:blipFill>
+                    <a:blip r:embed="rId120"/>
+                    <a:srcRect/>
+                    <a:stretch>
+                      <a:fillRect/>
+                    </a:stretch>
+                  </pic:blipFill>
+                  <pic:spPr bwMode="auto">
+                    <a:xfrm>
+                      <a:off x="0" y="0"/>
+                      <a:ext cx="3476625" cy="1690370"/>
                     </a:xfrm>
                     <a:prstGeom prst="rect">
                       <a:avLst/>

</xml_diff>